<commit_message>
added outline in pdf
</commit_message>
<xml_diff>
--- a/cspt500.docx
+++ b/cspt500.docx
@@ -2253,16 +2253,6 @@
       <w:pPr>
         <w:rPr>
           <w:rFonts w:ascii="Calibri" w:hAnsi="Calibri"/>
-          <w:sz w:val="28"/>
-          <w:szCs w:val="28"/>
-          <w:lang w:val="en-CA"/>
-        </w:rPr>
-      </w:pPr>
-    </w:p>
-    <w:p>
-      <w:pPr>
-        <w:rPr>
-          <w:rFonts w:ascii="Calibri" w:hAnsi="Calibri"/>
           <w:b/>
           <w:bCs/>
           <w:i/>
@@ -2625,57 +2615,6 @@
           <w:b/>
           <w:sz w:val="28"/>
           <w:szCs w:val="28"/>
-          <w:lang w:val="en-CA"/>
-        </w:rPr>
-      </w:pPr>
-    </w:p>
-    <w:p>
-      <w:pPr>
-        <w:rPr>
-          <w:rFonts w:ascii="Calibri" w:hAnsi="Calibri"/>
-          <w:b/>
-          <w:sz w:val="28"/>
-          <w:szCs w:val="28"/>
-        </w:rPr>
-      </w:pPr>
-    </w:p>
-    <w:p>
-      <w:pPr>
-        <w:rPr>
-          <w:rFonts w:ascii="Calibri" w:hAnsi="Calibri"/>
-          <w:b/>
-          <w:sz w:val="28"/>
-          <w:szCs w:val="28"/>
-        </w:rPr>
-      </w:pPr>
-    </w:p>
-    <w:p>
-      <w:pPr>
-        <w:rPr>
-          <w:rFonts w:ascii="Calibri" w:hAnsi="Calibri"/>
-          <w:b/>
-          <w:sz w:val="28"/>
-          <w:szCs w:val="28"/>
-        </w:rPr>
-      </w:pPr>
-    </w:p>
-    <w:p>
-      <w:pPr>
-        <w:rPr>
-          <w:rFonts w:ascii="Calibri" w:hAnsi="Calibri"/>
-          <w:b/>
-          <w:sz w:val="28"/>
-          <w:szCs w:val="28"/>
-        </w:rPr>
-      </w:pPr>
-    </w:p>
-    <w:p>
-      <w:pPr>
-        <w:rPr>
-          <w:rFonts w:ascii="Calibri" w:hAnsi="Calibri"/>
-          <w:b/>
-          <w:sz w:val="28"/>
-          <w:szCs w:val="28"/>
         </w:rPr>
       </w:pPr>
     </w:p>
@@ -2783,7 +2722,7 @@
         </w:rPr>
         <w:t>Read: Benjamin, </w:t>
       </w:r>
-      <w:hyperlink r:id="rId6" w:history="1">
+      <w:hyperlink r:id="rId8" w:history="1">
         <w:r>
           <w:rPr>
             <w:rStyle w:val="Hyperlink"/>
@@ -2823,7 +2762,7 @@
         </w:rPr>
         <w:t>Case study: Parker, </w:t>
       </w:r>
-      <w:hyperlink r:id="rId7" w:history="1">
+      <w:hyperlink r:id="rId9" w:history="1">
         <w:r>
           <w:rPr>
             <w:rStyle w:val="Hyperlink"/>
@@ -2858,18 +2797,6 @@
           <w:lang w:val="en-CA"/>
         </w:rPr>
       </w:pPr>
-    </w:p>
-    <w:p>
-      <w:pPr>
-        <w:rPr>
-          <w:rFonts w:ascii="Calibri" w:hAnsi="Calibri"/>
-          <w:b/>
-          <w:bCs/>
-          <w:sz w:val="28"/>
-          <w:szCs w:val="28"/>
-          <w:lang w:val="en-CA"/>
-        </w:rPr>
-      </w:pPr>
       <w:proofErr w:type="spellStart"/>
       <w:r>
         <w:rPr>
@@ -2934,7 +2861,7 @@
         </w:rPr>
         <w:t>Read: Marx, from </w:t>
       </w:r>
-      <w:hyperlink r:id="rId8" w:history="1">
+      <w:hyperlink r:id="rId10" w:history="1">
         <w:r>
           <w:rPr>
             <w:rStyle w:val="Hyperlink"/>
@@ -2955,7 +2882,7 @@
         </w:rPr>
         <w:t> (1857) and the </w:t>
       </w:r>
-      <w:hyperlink r:id="rId9" w:anchor="p690" w:history="1">
+      <w:hyperlink r:id="rId11" w:anchor="p690" w:history="1">
         <w:r>
           <w:rPr>
             <w:rStyle w:val="Hyperlink"/>
@@ -2976,7 +2903,7 @@
         </w:rPr>
         <w:t> (1858); Arendt, from </w:t>
       </w:r>
-      <w:hyperlink r:id="rId10" w:history="1">
+      <w:hyperlink r:id="rId12" w:history="1">
         <w:r>
           <w:rPr>
             <w:rStyle w:val="Hyperlink"/>
@@ -3018,7 +2945,7 @@
         </w:rPr>
         <w:t>Case study: </w:t>
       </w:r>
-      <w:hyperlink r:id="rId11" w:history="1">
+      <w:hyperlink r:id="rId13" w:history="1">
         <w:proofErr w:type="spellStart"/>
         <w:r>
           <w:rPr>
@@ -3173,7 +3100,7 @@
         </w:rPr>
         <w:t>, from </w:t>
       </w:r>
-      <w:hyperlink r:id="rId12" w:history="1">
+      <w:hyperlink r:id="rId14" w:history="1">
         <w:r>
           <w:rPr>
             <w:rStyle w:val="Hyperlink"/>
@@ -3216,7 +3143,7 @@
         </w:rPr>
         <w:t>, </w:t>
       </w:r>
-      <w:hyperlink r:id="rId13" w:history="1">
+      <w:hyperlink r:id="rId15" w:history="1">
         <w:r>
           <w:rPr>
             <w:rStyle w:val="Hyperlink"/>
@@ -3276,7 +3203,7 @@
         </w:rPr>
         <w:t>, </w:t>
       </w:r>
-      <w:hyperlink r:id="rId14" w:history="1">
+      <w:hyperlink r:id="rId16" w:history="1">
         <w:r>
           <w:rPr>
             <w:rStyle w:val="Hyperlink"/>
@@ -3440,7 +3367,7 @@
         </w:rPr>
         <w:t>, </w:t>
       </w:r>
-      <w:hyperlink r:id="rId15" w:history="1">
+      <w:hyperlink r:id="rId17" w:history="1">
         <w:r>
           <w:rPr>
             <w:rStyle w:val="Hyperlink"/>
@@ -3471,7 +3398,7 @@
         </w:rPr>
         <w:t>Barthes,</w:t>
       </w:r>
-      <w:hyperlink r:id="rId16" w:history="1">
+      <w:hyperlink r:id="rId18" w:history="1">
         <w:r>
           <w:rPr>
             <w:rStyle w:val="Hyperlink"/>
@@ -3562,7 +3489,7 @@
         </w:rPr>
         <w:t>, </w:t>
       </w:r>
-      <w:hyperlink r:id="rId17" w:history="1">
+      <w:hyperlink r:id="rId19" w:history="1">
         <w:r>
           <w:rPr>
             <w:rStyle w:val="Hyperlink"/>
@@ -3673,7 +3600,7 @@
         </w:rPr>
         <w:t>Read: Foucault, from </w:t>
       </w:r>
-      <w:hyperlink r:id="rId18" w:history="1">
+      <w:hyperlink r:id="rId20" w:history="1">
         <w:r>
           <w:rPr>
             <w:rStyle w:val="Hyperlink"/>
@@ -3696,7 +3623,7 @@
         </w:rPr>
         <w:t> (1971/72); Williams, from </w:t>
       </w:r>
-      <w:hyperlink r:id="rId19" w:history="1">
+      <w:hyperlink r:id="rId21" w:history="1">
         <w:r>
           <w:rPr>
             <w:rStyle w:val="Hyperlink"/>
@@ -3758,7 +3685,7 @@
         </w:rPr>
         <w:t>, </w:t>
       </w:r>
-      <w:hyperlink r:id="rId20" w:history="1">
+      <w:hyperlink r:id="rId22" w:history="1">
         <w:r>
           <w:rPr>
             <w:rStyle w:val="Hyperlink"/>
@@ -3889,7 +3816,7 @@
         </w:rPr>
         <w:t>, </w:t>
       </w:r>
-      <w:hyperlink r:id="rId21" w:history="1">
+      <w:hyperlink r:id="rId23" w:history="1">
         <w:r>
           <w:rPr>
             <w:rStyle w:val="Hyperlink"/>
@@ -3930,7 +3857,7 @@
         </w:rPr>
         <w:t>,</w:t>
       </w:r>
-      <w:hyperlink r:id="rId22" w:history="1">
+      <w:hyperlink r:id="rId24" w:history="1">
         <w:r>
           <w:rPr>
             <w:rStyle w:val="Hyperlink"/>
@@ -3951,7 +3878,7 @@
         </w:rPr>
         <w:t> (1978/84) and </w:t>
       </w:r>
-      <w:hyperlink r:id="rId23" w:history="1">
+      <w:hyperlink r:id="rId25" w:history="1">
         <w:r>
           <w:rPr>
             <w:rStyle w:val="Hyperlink"/>
@@ -4011,7 +3938,7 @@
         </w:rPr>
         <w:t>, </w:t>
       </w:r>
-      <w:hyperlink r:id="rId24" w:history="1">
+      <w:hyperlink r:id="rId26" w:history="1">
         <w:r>
           <w:rPr>
             <w:rStyle w:val="Hyperlink"/>
@@ -4159,7 +4086,7 @@
         </w:rPr>
         <w:t>, from </w:t>
       </w:r>
-      <w:hyperlink r:id="rId25" w:history="1">
+      <w:hyperlink r:id="rId27" w:history="1">
         <w:r>
           <w:rPr>
             <w:rStyle w:val="Hyperlink"/>
@@ -4192,7 +4119,7 @@
         </w:rPr>
         <w:t>from</w:t>
       </w:r>
-      <w:hyperlink r:id="rId26" w:history="1">
+      <w:hyperlink r:id="rId28" w:history="1">
         <w:r>
           <w:rPr>
             <w:rStyle w:val="Hyperlink"/>
@@ -4267,7 +4194,7 @@
         </w:rPr>
         <w:t>, </w:t>
       </w:r>
-      <w:hyperlink r:id="rId27" w:history="1">
+      <w:hyperlink r:id="rId29" w:history="1">
         <w:r>
           <w:rPr>
             <w:rStyle w:val="Hyperlink"/>
@@ -4398,7 +4325,7 @@
         </w:rPr>
         <w:t>, from </w:t>
       </w:r>
-      <w:hyperlink r:id="rId28" w:history="1">
+      <w:hyperlink r:id="rId30" w:history="1">
         <w:r>
           <w:rPr>
             <w:rStyle w:val="Hyperlink"/>
@@ -4431,7 +4358,7 @@
         </w:rPr>
         <w:t>from</w:t>
       </w:r>
-      <w:hyperlink r:id="rId29" w:history="1">
+      <w:hyperlink r:id="rId31" w:history="1">
         <w:r>
           <w:rPr>
             <w:rStyle w:val="Hyperlink"/>
@@ -4486,7 +4413,7 @@
         </w:rPr>
         <w:t>Case study: Scott, </w:t>
       </w:r>
-      <w:hyperlink r:id="rId30" w:history="1">
+      <w:hyperlink r:id="rId32" w:history="1">
         <w:r>
           <w:rPr>
             <w:rStyle w:val="Hyperlink"/>
@@ -4610,7 +4537,7 @@
         </w:rPr>
         <w:t>Read: Chun, </w:t>
       </w:r>
-      <w:hyperlink r:id="rId31" w:history="1">
+      <w:hyperlink r:id="rId33" w:history="1">
         <w:r>
           <w:rPr>
             <w:rStyle w:val="Hyperlink"/>
@@ -4641,7 +4568,7 @@
         </w:rPr>
         <w:t>and</w:t>
       </w:r>
-      <w:hyperlink r:id="rId32" w:history="1">
+      <w:hyperlink r:id="rId34" w:history="1">
         <w:r>
           <w:rPr>
             <w:rStyle w:val="Hyperlink"/>
@@ -4693,7 +4620,7 @@
         </w:rPr>
         <w:t>, </w:t>
       </w:r>
-      <w:hyperlink r:id="rId33" w:history="1">
+      <w:hyperlink r:id="rId35" w:history="1">
         <w:r>
           <w:rPr>
             <w:rStyle w:val="Hyperlink"/>
@@ -4733,7 +4660,7 @@
         </w:rPr>
         <w:t>Case study: Dean, </w:t>
       </w:r>
-      <w:hyperlink r:id="rId34" w:history="1">
+      <w:hyperlink r:id="rId36" w:history="1">
         <w:r>
           <w:rPr>
             <w:rStyle w:val="Hyperlink"/>
@@ -4844,7 +4771,7 @@
         </w:rPr>
         <w:t>Read: Grosz, </w:t>
       </w:r>
-      <w:hyperlink r:id="rId35" w:history="1">
+      <w:hyperlink r:id="rId37" w:history="1">
         <w:r>
           <w:rPr>
             <w:rStyle w:val="Hyperlink"/>
@@ -4865,7 +4792,7 @@
         </w:rPr>
         <w:t> (2001); Brown, </w:t>
       </w:r>
-      <w:hyperlink r:id="rId36" w:history="1">
+      <w:hyperlink r:id="rId38" w:history="1">
         <w:r>
           <w:rPr>
             <w:rStyle w:val="Hyperlink"/>
@@ -4906,7 +4833,7 @@
         </w:rPr>
         <w:t>, </w:t>
       </w:r>
-      <w:hyperlink r:id="rId37" w:history="1">
+      <w:hyperlink r:id="rId39" w:history="1">
         <w:r>
           <w:rPr>
             <w:rStyle w:val="Hyperlink"/>
@@ -4946,7 +4873,7 @@
         </w:rPr>
         <w:t>Case study: Arakawa and Gins, </w:t>
       </w:r>
-      <w:hyperlink r:id="rId38" w:history="1">
+      <w:hyperlink r:id="rId40" w:history="1">
         <w:r>
           <w:rPr>
             <w:rStyle w:val="Hyperlink"/>
@@ -5077,7 +5004,7 @@
         </w:rPr>
         <w:t>, from </w:t>
       </w:r>
-      <w:hyperlink r:id="rId39" w:history="1">
+      <w:hyperlink r:id="rId41" w:history="1">
         <w:r>
           <w:rPr>
             <w:rStyle w:val="Hyperlink"/>
@@ -5110,7 +5037,7 @@
         </w:rPr>
         <w:t>from</w:t>
       </w:r>
-      <w:hyperlink r:id="rId40" w:history="1">
+      <w:hyperlink r:id="rId42" w:history="1">
         <w:r>
           <w:rPr>
             <w:rStyle w:val="Hyperlink"/>
@@ -5165,7 +5092,7 @@
         </w:rPr>
         <w:t>Case study: Lee, </w:t>
       </w:r>
-      <w:hyperlink r:id="rId41" w:history="1">
+      <w:hyperlink r:id="rId43" w:history="1">
         <w:r>
           <w:rPr>
             <w:rStyle w:val="Hyperlink"/>
@@ -5310,7 +5237,7 @@
         </w:rPr>
         <w:t>, </w:t>
       </w:r>
-      <w:hyperlink r:id="rId42" w:history="1">
+      <w:hyperlink r:id="rId44" w:history="1">
         <w:r>
           <w:rPr>
             <w:rStyle w:val="Hyperlink"/>
@@ -5373,7 +5300,7 @@
         </w:rPr>
         <w:t>,</w:t>
       </w:r>
-      <w:hyperlink r:id="rId43" w:history="1">
+      <w:hyperlink r:id="rId45" w:history="1">
         <w:r>
           <w:rPr>
             <w:rStyle w:val="Hyperlink"/>
@@ -5444,17 +5371,209 @@
           <w:szCs w:val="28"/>
         </w:rPr>
       </w:pPr>
+    </w:p>
+    <w:p>
+      <w:pPr>
+        <w:rPr>
+          <w:rFonts w:ascii="Calibri" w:hAnsi="Calibri"/>
+          <w:sz w:val="28"/>
+          <w:szCs w:val="28"/>
+          <w:lang w:val="en-CA"/>
+        </w:rPr>
+      </w:pPr>
+      <w:r>
+        <w:rPr>
+          <w:rFonts w:ascii="Calibri" w:hAnsi="Calibri"/>
+          <w:i/>
+          <w:iCs/>
+          <w:sz w:val="28"/>
+          <w:szCs w:val="28"/>
+          <w:lang w:val="en-CA"/>
+        </w:rPr>
+        <w:t>The final portfolio (seven response papers plus a brief statement) is due by 19 December.</w:t>
+      </w:r>
+    </w:p>
+    <w:p>
+      <w:pPr>
+        <w:rPr>
+          <w:rFonts w:ascii="Calibri" w:hAnsi="Calibri"/>
+          <w:sz w:val="28"/>
+          <w:szCs w:val="28"/>
+        </w:rPr>
+      </w:pPr>
       <w:bookmarkStart w:id="0" w:name="_GoBack"/>
       <w:bookmarkEnd w:id="0"/>
     </w:p>
     <w:sectPr>
+      <w:headerReference w:type="even" r:id="rId46"/>
+      <w:headerReference w:type="default" r:id="rId47"/>
       <w:pgSz w:w="12240" w:h="15840"/>
       <w:pgMar w:top="1440" w:right="1440" w:bottom="1440" w:left="1440" w:header="709" w:footer="709" w:gutter="0"/>
       <w:cols w:space="708"/>
+      <w:titlePg/>
       <w:docGrid w:linePitch="360"/>
     </w:sectPr>
   </w:body>
 </w:document>
+</file>
+
+<file path=word/endnotes.xml><?xml version="1.0" encoding="utf-8"?>
+<w:endnotes xmlns:wpc="http://schemas.microsoft.com/office/word/2010/wordprocessingCanvas" xmlns:mo="http://schemas.microsoft.com/office/mac/office/2008/main" xmlns:mc="http://schemas.openxmlformats.org/markup-compatibility/2006" xmlns:mv="urn:schemas-microsoft-com:mac:vml" xmlns:o="urn:schemas-microsoft-com:office:office" xmlns:r="http://schemas.openxmlformats.org/officeDocument/2006/relationships" xmlns:m="http://schemas.openxmlformats.org/officeDocument/2006/math" xmlns:v="urn:schemas-microsoft-com:vml" xmlns:wp14="http://schemas.microsoft.com/office/word/2010/wordprocessingDrawing" xmlns:wp="http://schemas.openxmlformats.org/drawingml/2006/wordprocessingDrawing" xmlns:w10="urn:schemas-microsoft-com:office:word" xmlns:w="http://schemas.openxmlformats.org/wordprocessingml/2006/main" xmlns:w14="http://schemas.microsoft.com/office/word/2010/wordml" xmlns:wpg="http://schemas.microsoft.com/office/word/2010/wordprocessingGroup" xmlns:wpi="http://schemas.microsoft.com/office/word/2010/wordprocessingInk" xmlns:wne="http://schemas.microsoft.com/office/word/2006/wordml" xmlns:wps="http://schemas.microsoft.com/office/word/2010/wordprocessingShape" mc:Ignorable="w14 wp14">
+  <w:endnote w:type="separator" w:id="-1">
+    <w:p>
+      <w:r>
+        <w:separator/>
+      </w:r>
+    </w:p>
+  </w:endnote>
+  <w:endnote w:type="continuationSeparator" w:id="0">
+    <w:p>
+      <w:r>
+        <w:continuationSeparator/>
+      </w:r>
+    </w:p>
+  </w:endnote>
+</w:endnotes>
+</file>
+
+<file path=word/footnotes.xml><?xml version="1.0" encoding="utf-8"?>
+<w:footnotes xmlns:wpc="http://schemas.microsoft.com/office/word/2010/wordprocessingCanvas" xmlns:mo="http://schemas.microsoft.com/office/mac/office/2008/main" xmlns:mc="http://schemas.openxmlformats.org/markup-compatibility/2006" xmlns:mv="urn:schemas-microsoft-com:mac:vml" xmlns:o="urn:schemas-microsoft-com:office:office" xmlns:r="http://schemas.openxmlformats.org/officeDocument/2006/relationships" xmlns:m="http://schemas.openxmlformats.org/officeDocument/2006/math" xmlns:v="urn:schemas-microsoft-com:vml" xmlns:wp14="http://schemas.microsoft.com/office/word/2010/wordprocessingDrawing" xmlns:wp="http://schemas.openxmlformats.org/drawingml/2006/wordprocessingDrawing" xmlns:w10="urn:schemas-microsoft-com:office:word" xmlns:w="http://schemas.openxmlformats.org/wordprocessingml/2006/main" xmlns:w14="http://schemas.microsoft.com/office/word/2010/wordml" xmlns:wpg="http://schemas.microsoft.com/office/word/2010/wordprocessingGroup" xmlns:wpi="http://schemas.microsoft.com/office/word/2010/wordprocessingInk" xmlns:wne="http://schemas.microsoft.com/office/word/2006/wordml" xmlns:wps="http://schemas.microsoft.com/office/word/2010/wordprocessingShape" mc:Ignorable="w14 wp14">
+  <w:footnote w:type="separator" w:id="-1">
+    <w:p>
+      <w:r>
+        <w:separator/>
+      </w:r>
+    </w:p>
+  </w:footnote>
+  <w:footnote w:type="continuationSeparator" w:id="0">
+    <w:p>
+      <w:r>
+        <w:continuationSeparator/>
+      </w:r>
+    </w:p>
+  </w:footnote>
+</w:footnotes>
+</file>
+
+<file path=word/header1.xml><?xml version="1.0" encoding="utf-8"?>
+<w:hdr xmlns:wpc="http://schemas.microsoft.com/office/word/2010/wordprocessingCanvas" xmlns:mo="http://schemas.microsoft.com/office/mac/office/2008/main" xmlns:mc="http://schemas.openxmlformats.org/markup-compatibility/2006" xmlns:mv="urn:schemas-microsoft-com:mac:vml" xmlns:o="urn:schemas-microsoft-com:office:office" xmlns:r="http://schemas.openxmlformats.org/officeDocument/2006/relationships" xmlns:m="http://schemas.openxmlformats.org/officeDocument/2006/math" xmlns:v="urn:schemas-microsoft-com:vml" xmlns:wp14="http://schemas.microsoft.com/office/word/2010/wordprocessingDrawing" xmlns:wp="http://schemas.openxmlformats.org/drawingml/2006/wordprocessingDrawing" xmlns:w10="urn:schemas-microsoft-com:office:word" xmlns:w="http://schemas.openxmlformats.org/wordprocessingml/2006/main" xmlns:w14="http://schemas.microsoft.com/office/word/2010/wordml" xmlns:wpg="http://schemas.microsoft.com/office/word/2010/wordprocessingGroup" xmlns:wpi="http://schemas.microsoft.com/office/word/2010/wordprocessingInk" xmlns:wne="http://schemas.microsoft.com/office/word/2006/wordml" xmlns:wps="http://schemas.microsoft.com/office/word/2010/wordprocessingShape" mc:Ignorable="w14 wp14">
+  <w:p>
+    <w:pPr>
+      <w:pStyle w:val="Header"/>
+      <w:framePr w:wrap="around" w:vAnchor="text" w:hAnchor="margin" w:xAlign="right" w:y="1"/>
+      <w:rPr>
+        <w:rStyle w:val="PageNumber"/>
+      </w:rPr>
+    </w:pPr>
+    <w:r>
+      <w:rPr>
+        <w:rStyle w:val="PageNumber"/>
+      </w:rPr>
+      <w:fldChar w:fldCharType="begin"/>
+    </w:r>
+    <w:r>
+      <w:rPr>
+        <w:rStyle w:val="PageNumber"/>
+      </w:rPr>
+      <w:instrText xml:space="preserve">PAGE  </w:instrText>
+    </w:r>
+    <w:r>
+      <w:rPr>
+        <w:rStyle w:val="PageNumber"/>
+      </w:rPr>
+      <w:fldChar w:fldCharType="end"/>
+    </w:r>
+  </w:p>
+  <w:p>
+    <w:pPr>
+      <w:pStyle w:val="Header"/>
+      <w:ind w:right="360"/>
+    </w:pPr>
+  </w:p>
+</w:hdr>
+</file>
+
+<file path=word/header2.xml><?xml version="1.0" encoding="utf-8"?>
+<w:hdr xmlns:wpc="http://schemas.microsoft.com/office/word/2010/wordprocessingCanvas" xmlns:mo="http://schemas.microsoft.com/office/mac/office/2008/main" xmlns:mc="http://schemas.openxmlformats.org/markup-compatibility/2006" xmlns:mv="urn:schemas-microsoft-com:mac:vml" xmlns:o="urn:schemas-microsoft-com:office:office" xmlns:r="http://schemas.openxmlformats.org/officeDocument/2006/relationships" xmlns:m="http://schemas.openxmlformats.org/officeDocument/2006/math" xmlns:v="urn:schemas-microsoft-com:vml" xmlns:wp14="http://schemas.microsoft.com/office/word/2010/wordprocessingDrawing" xmlns:wp="http://schemas.openxmlformats.org/drawingml/2006/wordprocessingDrawing" xmlns:w10="urn:schemas-microsoft-com:office:word" xmlns:w="http://schemas.openxmlformats.org/wordprocessingml/2006/main" xmlns:w14="http://schemas.microsoft.com/office/word/2010/wordml" xmlns:wpg="http://schemas.microsoft.com/office/word/2010/wordprocessingGroup" xmlns:wpi="http://schemas.microsoft.com/office/word/2010/wordprocessingInk" xmlns:wne="http://schemas.microsoft.com/office/word/2006/wordml" xmlns:wps="http://schemas.microsoft.com/office/word/2010/wordprocessingShape" mc:Ignorable="w14 wp14">
+  <w:p>
+    <w:pPr>
+      <w:pStyle w:val="Header"/>
+      <w:framePr w:wrap="around" w:vAnchor="text" w:hAnchor="margin" w:xAlign="right" w:y="1"/>
+      <w:rPr>
+        <w:rStyle w:val="PageNumber"/>
+        <w:rFonts w:ascii="Calibri" w:hAnsi="Calibri"/>
+        <w:sz w:val="28"/>
+        <w:szCs w:val="28"/>
+      </w:rPr>
+    </w:pPr>
+    <w:r>
+      <w:rPr>
+        <w:rStyle w:val="PageNumber"/>
+        <w:rFonts w:ascii="Calibri" w:hAnsi="Calibri"/>
+        <w:sz w:val="28"/>
+        <w:szCs w:val="28"/>
+      </w:rPr>
+      <w:fldChar w:fldCharType="begin"/>
+    </w:r>
+    <w:r>
+      <w:rPr>
+        <w:rStyle w:val="PageNumber"/>
+        <w:rFonts w:ascii="Calibri" w:hAnsi="Calibri"/>
+        <w:sz w:val="28"/>
+        <w:szCs w:val="28"/>
+      </w:rPr>
+      <w:instrText xml:space="preserve">PAGE  </w:instrText>
+    </w:r>
+    <w:r>
+      <w:rPr>
+        <w:rStyle w:val="PageNumber"/>
+        <w:rFonts w:ascii="Calibri" w:hAnsi="Calibri"/>
+        <w:sz w:val="28"/>
+        <w:szCs w:val="28"/>
+      </w:rPr>
+      <w:fldChar w:fldCharType="separate"/>
+    </w:r>
+    <w:r>
+      <w:rPr>
+        <w:rStyle w:val="PageNumber"/>
+        <w:rFonts w:ascii="Calibri" w:hAnsi="Calibri"/>
+        <w:noProof/>
+        <w:sz w:val="28"/>
+        <w:szCs w:val="28"/>
+      </w:rPr>
+      <w:t>10</w:t>
+    </w:r>
+    <w:r>
+      <w:rPr>
+        <w:rStyle w:val="PageNumber"/>
+        <w:rFonts w:ascii="Calibri" w:hAnsi="Calibri"/>
+        <w:sz w:val="28"/>
+        <w:szCs w:val="28"/>
+      </w:rPr>
+      <w:fldChar w:fldCharType="end"/>
+    </w:r>
+  </w:p>
+  <w:p>
+    <w:pPr>
+      <w:pStyle w:val="Header"/>
+      <w:ind w:right="360"/>
+      <w:jc w:val="right"/>
+      <w:rPr>
+        <w:rFonts w:ascii="Calibri" w:hAnsi="Calibri"/>
+        <w:sz w:val="28"/>
+        <w:szCs w:val="28"/>
+      </w:rPr>
+    </w:pPr>
+    <w:r>
+      <w:rPr>
+        <w:rFonts w:ascii="Calibri" w:hAnsi="Calibri"/>
+        <w:sz w:val="28"/>
+        <w:szCs w:val="28"/>
+      </w:rPr>
+      <w:t>Media and Materiality |</w:t>
+    </w:r>
+  </w:p>
+</w:hdr>
 </file>
 
 <file path=word/numbering.xml><?xml version="1.0" encoding="utf-8"?>
@@ -6570,6 +6689,62 @@
       <w:u w:val="single"/>
     </w:rPr>
   </w:style>
+  <w:style w:type="paragraph" w:styleId="Header">
+    <w:name w:val="header"/>
+    <w:basedOn w:val="Normal"/>
+    <w:link w:val="HeaderChar"/>
+    <w:uiPriority w:val="99"/>
+    <w:unhideWhenUsed/>
+    <w:rsid w:val="00D26838"/>
+    <w:pPr>
+      <w:tabs>
+        <w:tab w:val="center" w:pos="4320"/>
+        <w:tab w:val="right" w:pos="8640"/>
+      </w:tabs>
+    </w:pPr>
+  </w:style>
+  <w:style w:type="character" w:customStyle="1" w:styleId="HeaderChar">
+    <w:name w:val="Header Char"/>
+    <w:basedOn w:val="DefaultParagraphFont"/>
+    <w:link w:val="Header"/>
+    <w:uiPriority w:val="99"/>
+    <w:rsid w:val="00D26838"/>
+    <w:rPr>
+      <w:lang w:eastAsia="de-DE"/>
+    </w:rPr>
+  </w:style>
+  <w:style w:type="paragraph" w:styleId="Footer">
+    <w:name w:val="footer"/>
+    <w:basedOn w:val="Normal"/>
+    <w:link w:val="FooterChar"/>
+    <w:uiPriority w:val="99"/>
+    <w:unhideWhenUsed/>
+    <w:rsid w:val="00D26838"/>
+    <w:pPr>
+      <w:tabs>
+        <w:tab w:val="center" w:pos="4320"/>
+        <w:tab w:val="right" w:pos="8640"/>
+      </w:tabs>
+    </w:pPr>
+  </w:style>
+  <w:style w:type="character" w:customStyle="1" w:styleId="FooterChar">
+    <w:name w:val="Footer Char"/>
+    <w:basedOn w:val="DefaultParagraphFont"/>
+    <w:link w:val="Footer"/>
+    <w:uiPriority w:val="99"/>
+    <w:rsid w:val="00D26838"/>
+    <w:rPr>
+      <w:lang w:eastAsia="de-DE"/>
+    </w:rPr>
+  </w:style>
+  <w:style w:type="character" w:styleId="PageNumber">
+    <w:name w:val="page number"/>
+    <w:basedOn w:val="DefaultParagraphFont"/>
+    <w:uiPriority w:val="99"/>
+    <w:semiHidden/>
+    <w:unhideWhenUsed/>
+    <w:rsid w:val="00D26838"/>
+  </w:style>
 </w:styles>
 </file>
 
@@ -6768,6 +6943,62 @@
       <w:color w:val="0000FF" w:themeColor="hyperlink"/>
       <w:u w:val="single"/>
     </w:rPr>
+  </w:style>
+  <w:style w:type="paragraph" w:styleId="Header">
+    <w:name w:val="header"/>
+    <w:basedOn w:val="Normal"/>
+    <w:link w:val="HeaderChar"/>
+    <w:uiPriority w:val="99"/>
+    <w:unhideWhenUsed/>
+    <w:rsid w:val="00D26838"/>
+    <w:pPr>
+      <w:tabs>
+        <w:tab w:val="center" w:pos="4320"/>
+        <w:tab w:val="right" w:pos="8640"/>
+      </w:tabs>
+    </w:pPr>
+  </w:style>
+  <w:style w:type="character" w:customStyle="1" w:styleId="HeaderChar">
+    <w:name w:val="Header Char"/>
+    <w:basedOn w:val="DefaultParagraphFont"/>
+    <w:link w:val="Header"/>
+    <w:uiPriority w:val="99"/>
+    <w:rsid w:val="00D26838"/>
+    <w:rPr>
+      <w:lang w:eastAsia="de-DE"/>
+    </w:rPr>
+  </w:style>
+  <w:style w:type="paragraph" w:styleId="Footer">
+    <w:name w:val="footer"/>
+    <w:basedOn w:val="Normal"/>
+    <w:link w:val="FooterChar"/>
+    <w:uiPriority w:val="99"/>
+    <w:unhideWhenUsed/>
+    <w:rsid w:val="00D26838"/>
+    <w:pPr>
+      <w:tabs>
+        <w:tab w:val="center" w:pos="4320"/>
+        <w:tab w:val="right" w:pos="8640"/>
+      </w:tabs>
+    </w:pPr>
+  </w:style>
+  <w:style w:type="character" w:customStyle="1" w:styleId="FooterChar">
+    <w:name w:val="Footer Char"/>
+    <w:basedOn w:val="DefaultParagraphFont"/>
+    <w:link w:val="Footer"/>
+    <w:uiPriority w:val="99"/>
+    <w:rsid w:val="00D26838"/>
+    <w:rPr>
+      <w:lang w:eastAsia="de-DE"/>
+    </w:rPr>
+  </w:style>
+  <w:style w:type="character" w:styleId="PageNumber">
+    <w:name w:val="page number"/>
+    <w:basedOn w:val="DefaultParagraphFont"/>
+    <w:uiPriority w:val="99"/>
+    <w:semiHidden/>
+    <w:unhideWhenUsed/>
+    <w:rsid w:val="00D26838"/>
   </w:style>
 </w:styles>
 </file>

</xml_diff>

<commit_message>
more changes to the index
</commit_message>
<xml_diff>
--- a/cspt500.docx
+++ b/cspt500.docx
@@ -4284,7 +4284,18 @@
           <w:szCs w:val="28"/>
           <w:lang w:val="en-CA"/>
         </w:rPr>
-        <w:t>What produces a cut or feeling? What does it afford?</w:t>
+        <w:t>What makes a cut or affords a</w:t>
+      </w:r>
+      <w:r>
+        <w:rPr>
+          <w:rFonts w:ascii="Calibri" w:hAnsi="Calibri"/>
+          <w:i/>
+          <w:iCs/>
+          <w:sz w:val="28"/>
+          <w:szCs w:val="28"/>
+          <w:lang w:val="en-CA"/>
+        </w:rPr>
+        <w:t xml:space="preserve"> feeling?</w:t>
       </w:r>
     </w:p>
     <w:p>
@@ -4963,7 +4974,18 @@
           <w:szCs w:val="28"/>
           <w:lang w:val="en-CA"/>
         </w:rPr>
-        <w:t>What happens between layers and sequences?</w:t>
+        <w:t>What’s</w:t>
+      </w:r>
+      <w:r>
+        <w:rPr>
+          <w:rFonts w:ascii="Calibri" w:hAnsi="Calibri"/>
+          <w:i/>
+          <w:iCs/>
+          <w:sz w:val="28"/>
+          <w:szCs w:val="28"/>
+          <w:lang w:val="en-CA"/>
+        </w:rPr>
+        <w:t xml:space="preserve"> between layers and sequences?</w:t>
       </w:r>
     </w:p>
     <w:p>
@@ -5196,8 +5218,43 @@
           <w:szCs w:val="28"/>
           <w:lang w:val="en-CA"/>
         </w:rPr>
-        <w:t>How is matter also agency? How is it conjoined with discourse?</w:t>
-      </w:r>
+        <w:t>How are</w:t>
+      </w:r>
+      <w:r>
+        <w:rPr>
+          <w:rFonts w:ascii="Calibri" w:hAnsi="Calibri"/>
+          <w:i/>
+          <w:iCs/>
+          <w:sz w:val="28"/>
+          <w:szCs w:val="28"/>
+          <w:lang w:val="en-CA"/>
+        </w:rPr>
+        <w:t xml:space="preserve"> matter</w:t>
+      </w:r>
+      <w:r>
+        <w:rPr>
+          <w:rFonts w:ascii="Calibri" w:hAnsi="Calibri"/>
+          <w:i/>
+          <w:iCs/>
+          <w:sz w:val="28"/>
+          <w:szCs w:val="28"/>
+          <w:lang w:val="en-CA"/>
+        </w:rPr>
+        <w:t xml:space="preserve"> and discourse</w:t>
+      </w:r>
+      <w:r>
+        <w:rPr>
+          <w:rFonts w:ascii="Calibri" w:hAnsi="Calibri"/>
+          <w:i/>
+          <w:iCs/>
+          <w:sz w:val="28"/>
+          <w:szCs w:val="28"/>
+          <w:lang w:val="en-CA"/>
+        </w:rPr>
+        <w:t xml:space="preserve"> also agency? </w:t>
+      </w:r>
+      <w:bookmarkStart w:id="0" w:name="_GoBack"/>
+      <w:bookmarkEnd w:id="0"/>
     </w:p>
     <w:p>
       <w:pPr>
@@ -5401,8 +5458,6 @@
           <w:szCs w:val="28"/>
         </w:rPr>
       </w:pPr>
-      <w:bookmarkStart w:id="0" w:name="_GoBack"/>
-      <w:bookmarkEnd w:id="0"/>
     </w:p>
     <w:sectPr>
       <w:headerReference w:type="even" r:id="rId46"/>
@@ -6655,6 +6710,7 @@
   <w:style w:type="character" w:default="1" w:styleId="DefaultParagraphFont">
     <w:name w:val="Default Paragraph Font"/>
     <w:uiPriority w:val="1"/>
+    <w:semiHidden/>
     <w:unhideWhenUsed/>
   </w:style>
   <w:style w:type="table" w:default="1" w:styleId="TableNormal">
@@ -6910,6 +6966,7 @@
   <w:style w:type="character" w:default="1" w:styleId="DefaultParagraphFont">
     <w:name w:val="Default Paragraph Font"/>
     <w:uiPriority w:val="1"/>
+    <w:semiHidden/>
     <w:unhideWhenUsed/>
   </w:style>
   <w:style w:type="table" w:default="1" w:styleId="TableNormal">

</xml_diff>